<commit_message>
DUFUNA HACKATHON TEAM 6
</commit_message>
<xml_diff>
--- a/GoArt User Story.docx
+++ b/GoArt User Story.docx
@@ -49,7 +49,7 @@
       <w:tblPr/>
       <w:tblGrid>
         <w:gridCol w:w="2115"/>
-        <w:gridCol w:w="7245"/>
+        <w:gridCol w:w="7230"/>
       </w:tblGrid>
       <w:tr>
         <w:trPr>
@@ -99,7 +99,7 @@
         </w:tc>
         <w:tc>
           <w:tcPr>
-            <w:tcW w:w="7245" w:type="dxa"/>
+            <w:tcW w:w="7230" w:type="dxa"/>
             <w:tcBorders>
               <w:top w:val="single" w:color="000000" w:sz="8"/>
               <w:left w:val="single" w:color="000000" w:sz="8"/>
@@ -188,7 +188,7 @@
         </w:tc>
         <w:tc>
           <w:tcPr>
-            <w:tcW w:w="7245" w:type="dxa"/>
+            <w:tcW w:w="7230" w:type="dxa"/>
             <w:tcBorders>
               <w:top w:val="single" w:color="000000" w:sz="8"/>
               <w:left w:val="single" w:color="000000" w:sz="8"/>
@@ -312,22 +312,152 @@
               <w:ind w:right="0" w:left="0" w:firstLine="0"/>
               <w:jc w:val="left"/>
               <w:rPr>
-                <w:color w:val="auto"/>
-                <w:spacing w:val="0"/>
-                <w:position w:val="0"/>
-                <w:sz w:val="22"/>
-              </w:rPr>
-            </w:pPr>
-            <w:r>
-              <w:rPr>
-                <w:rFonts w:ascii="Arial" w:hAnsi="Arial" w:cs="Arial" w:eastAsia="Arial"/>
-                <w:color w:val="auto"/>
-                <w:spacing w:val="0"/>
-                <w:position w:val="0"/>
-                <w:sz w:val="22"/>
-                <w:shd w:fill="auto" w:val="clear"/>
-              </w:rPr>
-              <w:t xml:space="preserve">As a customer, I should not be able to create multiple accounts with the same email address or username</w:t>
+                <w:rFonts w:ascii="Arial" w:hAnsi="Arial" w:cs="Arial" w:eastAsia="Arial"/>
+                <w:color w:val="auto"/>
+                <w:spacing w:val="0"/>
+                <w:position w:val="0"/>
+                <w:sz w:val="22"/>
+                <w:shd w:fill="auto" w:val="clear"/>
+              </w:rPr>
+            </w:pPr>
+            <w:r>
+              <w:rPr>
+                <w:rFonts w:ascii="Arial" w:hAnsi="Arial" w:cs="Arial" w:eastAsia="Arial"/>
+                <w:color w:val="auto"/>
+                <w:spacing w:val="0"/>
+                <w:position w:val="0"/>
+                <w:sz w:val="22"/>
+                <w:shd w:fill="auto" w:val="clear"/>
+              </w:rPr>
+              <w:t xml:space="preserve">As a customer, I should not be able to create multiple accounts with the same email address or username.</w:t>
+            </w:r>
+          </w:p>
+          <w:p>
+            <w:pPr>
+              <w:spacing w:before="0" w:after="0" w:line="240"/>
+              <w:ind w:right="0" w:left="0" w:firstLine="0"/>
+              <w:jc w:val="left"/>
+              <w:rPr>
+                <w:rFonts w:ascii="Arial" w:hAnsi="Arial" w:cs="Arial" w:eastAsia="Arial"/>
+                <w:color w:val="auto"/>
+                <w:spacing w:val="0"/>
+                <w:position w:val="0"/>
+                <w:sz w:val="22"/>
+                <w:shd w:fill="auto" w:val="clear"/>
+              </w:rPr>
+            </w:pPr>
+            <w:r>
+              <w:rPr>
+                <w:rFonts w:ascii="Arial" w:hAnsi="Arial" w:cs="Arial" w:eastAsia="Arial"/>
+                <w:color w:val="auto"/>
+                <w:spacing w:val="0"/>
+                <w:position w:val="0"/>
+                <w:sz w:val="22"/>
+                <w:shd w:fill="auto" w:val="clear"/>
+              </w:rPr>
+              <w:t xml:space="preserve">As an art curator, I should be able to create an account.</w:t>
+            </w:r>
+          </w:p>
+          <w:p>
+            <w:pPr>
+              <w:spacing w:before="0" w:after="0" w:line="240"/>
+              <w:ind w:right="0" w:left="0" w:firstLine="0"/>
+              <w:jc w:val="left"/>
+              <w:rPr>
+                <w:rFonts w:ascii="Arial" w:hAnsi="Arial" w:cs="Arial" w:eastAsia="Arial"/>
+                <w:color w:val="auto"/>
+                <w:spacing w:val="0"/>
+                <w:position w:val="0"/>
+                <w:sz w:val="22"/>
+                <w:shd w:fill="auto" w:val="clear"/>
+              </w:rPr>
+            </w:pPr>
+            <w:r>
+              <w:rPr>
+                <w:rFonts w:ascii="Arial" w:hAnsi="Arial" w:cs="Arial" w:eastAsia="Arial"/>
+                <w:color w:val="auto"/>
+                <w:spacing w:val="0"/>
+                <w:position w:val="0"/>
+                <w:sz w:val="22"/>
+                <w:shd w:fill="auto" w:val="clear"/>
+              </w:rPr>
+              <w:t xml:space="preserve">As an art curator, when creating a new account as an admin, tips should be given on how to create a strong and secured password.</w:t>
+            </w:r>
+          </w:p>
+          <w:p>
+            <w:pPr>
+              <w:spacing w:before="0" w:after="0" w:line="240"/>
+              <w:ind w:right="0" w:left="0" w:firstLine="0"/>
+              <w:jc w:val="left"/>
+              <w:rPr>
+                <w:rFonts w:ascii="Arial" w:hAnsi="Arial" w:cs="Arial" w:eastAsia="Arial"/>
+                <w:color w:val="auto"/>
+                <w:spacing w:val="0"/>
+                <w:position w:val="0"/>
+                <w:sz w:val="22"/>
+                <w:shd w:fill="auto" w:val="clear"/>
+              </w:rPr>
+            </w:pPr>
+            <w:r>
+              <w:rPr>
+                <w:rFonts w:ascii="Arial" w:hAnsi="Arial" w:cs="Arial" w:eastAsia="Arial"/>
+                <w:color w:val="auto"/>
+                <w:spacing w:val="0"/>
+                <w:position w:val="0"/>
+                <w:sz w:val="22"/>
+                <w:shd w:fill="auto" w:val="clear"/>
+              </w:rPr>
+              <w:t xml:space="preserve">As an art curator, when creating a new account as an admin, only valid email address should be accepted.</w:t>
+            </w:r>
+          </w:p>
+          <w:p>
+            <w:pPr>
+              <w:spacing w:before="0" w:after="0" w:line="240"/>
+              <w:ind w:right="0" w:left="0" w:firstLine="0"/>
+              <w:jc w:val="left"/>
+              <w:rPr>
+                <w:rFonts w:ascii="Arial" w:hAnsi="Arial" w:cs="Arial" w:eastAsia="Arial"/>
+                <w:color w:val="auto"/>
+                <w:spacing w:val="0"/>
+                <w:position w:val="0"/>
+                <w:sz w:val="22"/>
+                <w:shd w:fill="auto" w:val="clear"/>
+              </w:rPr>
+            </w:pPr>
+            <w:r>
+              <w:rPr>
+                <w:rFonts w:ascii="Arial" w:hAnsi="Arial" w:cs="Arial" w:eastAsia="Arial"/>
+                <w:color w:val="auto"/>
+                <w:spacing w:val="0"/>
+                <w:position w:val="0"/>
+                <w:sz w:val="22"/>
+                <w:shd w:fill="auto" w:val="clear"/>
+              </w:rPr>
+              <w:t xml:space="preserve">As an art curator, I should be notified if my account creation is successful and my marketplace is being created.</w:t>
+            </w:r>
+          </w:p>
+          <w:p>
+            <w:pPr>
+              <w:spacing w:before="0" w:after="0" w:line="240"/>
+              <w:ind w:right="0" w:left="0" w:firstLine="0"/>
+              <w:jc w:val="left"/>
+              <w:rPr>
+                <w:color w:val="auto"/>
+                <w:spacing w:val="0"/>
+                <w:position w:val="0"/>
+                <w:sz w:val="22"/>
+              </w:rPr>
+            </w:pPr>
+            <w:r>
+              <w:rPr>
+                <w:rFonts w:ascii="Arial" w:hAnsi="Arial" w:cs="Arial" w:eastAsia="Arial"/>
+                <w:color w:val="auto"/>
+                <w:spacing w:val="0"/>
+                <w:position w:val="0"/>
+                <w:sz w:val="22"/>
+                <w:shd w:fill="auto" w:val="clear"/>
+              </w:rPr>
+              <w:t xml:space="preserve">As an art curator, I should not be able to create multiple accounts with the same email address or username.</w:t>
             </w:r>
           </w:p>
         </w:tc>
@@ -380,7 +510,7 @@
         </w:tc>
         <w:tc>
           <w:tcPr>
-            <w:tcW w:w="7245" w:type="dxa"/>
+            <w:tcW w:w="7230" w:type="dxa"/>
             <w:tcBorders>
               <w:top w:val="single" w:color="000000" w:sz="8"/>
               <w:left w:val="single" w:color="000000" w:sz="8"/>
@@ -469,32 +599,32 @@
                 <w:sz w:val="22"/>
                 <w:shd w:fill="auto" w:val="clear"/>
               </w:rPr>
-              <w:t xml:space="preserve">As an owner, I should be able to login to my account.</w:t>
-            </w:r>
-          </w:p>
-          <w:p>
-            <w:pPr>
-              <w:spacing w:before="0" w:after="0" w:line="240"/>
-              <w:ind w:right="0" w:left="0" w:firstLine="0"/>
-              <w:jc w:val="left"/>
-              <w:rPr>
-                <w:color w:val="auto"/>
-                <w:spacing w:val="0"/>
-                <w:position w:val="0"/>
-                <w:sz w:val="22"/>
-                <w:shd w:fill="auto" w:val="clear"/>
-              </w:rPr>
-            </w:pPr>
-            <w:r>
-              <w:rPr>
-                <w:rFonts w:ascii="Arial" w:hAnsi="Arial" w:cs="Arial" w:eastAsia="Arial"/>
-                <w:color w:val="auto"/>
-                <w:spacing w:val="0"/>
-                <w:position w:val="0"/>
-                <w:sz w:val="22"/>
-                <w:shd w:fill="auto" w:val="clear"/>
-              </w:rPr>
-              <w:t xml:space="preserve">As an owner, if my attempt to login is not successful, I should be given hints about what I am doing wrong</w:t>
+              <w:t xml:space="preserve">As an owner/art curator, I should be able to login to my account.</w:t>
+            </w:r>
+          </w:p>
+          <w:p>
+            <w:pPr>
+              <w:spacing w:before="0" w:after="0" w:line="240"/>
+              <w:ind w:right="0" w:left="0" w:firstLine="0"/>
+              <w:jc w:val="left"/>
+              <w:rPr>
+                <w:color w:val="auto"/>
+                <w:spacing w:val="0"/>
+                <w:position w:val="0"/>
+                <w:sz w:val="22"/>
+                <w:shd w:fill="auto" w:val="clear"/>
+              </w:rPr>
+            </w:pPr>
+            <w:r>
+              <w:rPr>
+                <w:rFonts w:ascii="Arial" w:hAnsi="Arial" w:cs="Arial" w:eastAsia="Arial"/>
+                <w:color w:val="auto"/>
+                <w:spacing w:val="0"/>
+                <w:position w:val="0"/>
+                <w:sz w:val="22"/>
+                <w:shd w:fill="auto" w:val="clear"/>
+              </w:rPr>
+              <w:t xml:space="preserve">As an owner/art curator, if my attempt to login is not successful, I should be given hints about what I am doing wrong</w:t>
             </w:r>
           </w:p>
         </w:tc>
@@ -548,7 +678,7 @@
         </w:tc>
         <w:tc>
           <w:tcPr>
-            <w:tcW w:w="7245" w:type="dxa"/>
+            <w:tcW w:w="7230" w:type="dxa"/>
             <w:tcBorders>
               <w:top w:val="single" w:color="000000" w:sz="8"/>
               <w:left w:val="single" w:color="000000" w:sz="8"/>
@@ -646,23 +776,75 @@
               <w:ind w:right="0" w:left="0" w:firstLine="0"/>
               <w:jc w:val="left"/>
               <w:rPr>
-                <w:color w:val="auto"/>
-                <w:spacing w:val="0"/>
-                <w:position w:val="0"/>
-                <w:sz w:val="22"/>
-                <w:shd w:fill="auto" w:val="clear"/>
-              </w:rPr>
-            </w:pPr>
-            <w:r>
-              <w:rPr>
-                <w:rFonts w:ascii="Arial" w:hAnsi="Arial" w:cs="Arial" w:eastAsia="Arial"/>
-                <w:color w:val="auto"/>
-                <w:spacing w:val="0"/>
-                <w:position w:val="0"/>
-                <w:sz w:val="22"/>
-                <w:shd w:fill="auto" w:val="clear"/>
-              </w:rPr>
-              <w:t xml:space="preserve">As a customer, I should be able to add my choice of art work on the menu to cart</w:t>
+                <w:rFonts w:ascii="Arial" w:hAnsi="Arial" w:cs="Arial" w:eastAsia="Arial"/>
+                <w:color w:val="auto"/>
+                <w:spacing w:val="0"/>
+                <w:position w:val="0"/>
+                <w:sz w:val="22"/>
+                <w:shd w:fill="auto" w:val="clear"/>
+              </w:rPr>
+            </w:pPr>
+            <w:r>
+              <w:rPr>
+                <w:rFonts w:ascii="Arial" w:hAnsi="Arial" w:cs="Arial" w:eastAsia="Arial"/>
+                <w:color w:val="auto"/>
+                <w:spacing w:val="0"/>
+                <w:position w:val="0"/>
+                <w:sz w:val="22"/>
+                <w:shd w:fill="auto" w:val="clear"/>
+              </w:rPr>
+              <w:t xml:space="preserve">As a customer, I should be able to add my choice of art work on the menu to cart.</w:t>
+            </w:r>
+          </w:p>
+          <w:p>
+            <w:pPr>
+              <w:spacing w:before="0" w:after="0" w:line="240"/>
+              <w:ind w:right="0" w:left="0" w:firstLine="0"/>
+              <w:jc w:val="left"/>
+              <w:rPr>
+                <w:rFonts w:ascii="Arial" w:hAnsi="Arial" w:cs="Arial" w:eastAsia="Arial"/>
+                <w:color w:val="auto"/>
+                <w:spacing w:val="0"/>
+                <w:position w:val="0"/>
+                <w:sz w:val="22"/>
+                <w:shd w:fill="auto" w:val="clear"/>
+              </w:rPr>
+            </w:pPr>
+            <w:r>
+              <w:rPr>
+                <w:rFonts w:ascii="Arial" w:hAnsi="Arial" w:cs="Arial" w:eastAsia="Arial"/>
+                <w:color w:val="auto"/>
+                <w:spacing w:val="0"/>
+                <w:position w:val="0"/>
+                <w:sz w:val="22"/>
+                <w:shd w:fill="auto" w:val="clear"/>
+              </w:rPr>
+              <w:t xml:space="preserve">As an art curator, I should be able to add pictures of my art works to my space.</w:t>
+            </w:r>
+          </w:p>
+          <w:p>
+            <w:pPr>
+              <w:spacing w:before="0" w:after="0" w:line="240"/>
+              <w:ind w:right="0" w:left="0" w:firstLine="0"/>
+              <w:jc w:val="left"/>
+              <w:rPr>
+                <w:color w:val="auto"/>
+                <w:spacing w:val="0"/>
+                <w:position w:val="0"/>
+                <w:sz w:val="22"/>
+                <w:shd w:fill="auto" w:val="clear"/>
+              </w:rPr>
+            </w:pPr>
+            <w:r>
+              <w:rPr>
+                <w:rFonts w:ascii="Arial" w:hAnsi="Arial" w:cs="Arial" w:eastAsia="Arial"/>
+                <w:color w:val="auto"/>
+                <w:spacing w:val="0"/>
+                <w:position w:val="0"/>
+                <w:sz w:val="22"/>
+                <w:shd w:fill="auto" w:val="clear"/>
+              </w:rPr>
+              <w:t xml:space="preserve">As an art curator, I should be able to to drop description of my art works on the menu.</w:t>
             </w:r>
           </w:p>
         </w:tc>
@@ -715,7 +897,7 @@
         </w:tc>
         <w:tc>
           <w:tcPr>
-            <w:tcW w:w="7245" w:type="dxa"/>
+            <w:tcW w:w="7230" w:type="dxa"/>
             <w:tcBorders>
               <w:top w:val="single" w:color="000000" w:sz="8"/>
               <w:left w:val="single" w:color="000000" w:sz="8"/>
@@ -829,7 +1011,7 @@
         </w:tc>
         <w:tc>
           <w:tcPr>
-            <w:tcW w:w="7245" w:type="dxa"/>
+            <w:tcW w:w="7230" w:type="dxa"/>
             <w:tcBorders>
               <w:top w:val="single" w:color="000000" w:sz="8"/>
               <w:left w:val="single" w:color="000000" w:sz="8"/>
@@ -917,68 +1099,157 @@
         </w:tc>
         <w:tc>
           <w:tcPr>
-            <w:tcW w:w="7245" w:type="dxa"/>
-            <w:tcBorders>
-              <w:top w:val="single" w:color="000000" w:sz="8"/>
-              <w:left w:val="single" w:color="000000" w:sz="8"/>
-              <w:bottom w:val="single" w:color="000000" w:sz="8"/>
-              <w:right w:val="single" w:color="000000" w:sz="8"/>
-            </w:tcBorders>
-            <w:shd w:color="000000" w:fill="auto" w:val="clear"/>
-            <w:tcMar>
-              <w:left w:w="100" w:type="dxa"/>
-              <w:right w:w="100" w:type="dxa"/>
-            </w:tcMar>
-            <w:vAlign w:val="top"/>
-          </w:tcPr>
-          <w:p>
-            <w:pPr>
-              <w:spacing w:before="0" w:after="0" w:line="240"/>
-              <w:ind w:right="0" w:left="0" w:firstLine="0"/>
-              <w:jc w:val="left"/>
-              <w:rPr>
-                <w:rFonts w:ascii="Arial" w:hAnsi="Arial" w:cs="Arial" w:eastAsia="Arial"/>
-                <w:color w:val="auto"/>
-                <w:spacing w:val="0"/>
-                <w:position w:val="0"/>
-                <w:sz w:val="22"/>
-                <w:shd w:fill="auto" w:val="clear"/>
-              </w:rPr>
-            </w:pPr>
-            <w:r>
-              <w:rPr>
-                <w:rFonts w:ascii="Arial" w:hAnsi="Arial" w:cs="Arial" w:eastAsia="Arial"/>
-                <w:color w:val="auto"/>
-                <w:spacing w:val="0"/>
-                <w:position w:val="0"/>
-                <w:sz w:val="22"/>
-                <w:shd w:fill="auto" w:val="clear"/>
-              </w:rPr>
-              <w:t xml:space="preserve">As an owner, I should be able to view existing orders.</w:t>
-            </w:r>
-          </w:p>
-          <w:p>
-            <w:pPr>
-              <w:spacing w:before="0" w:after="0" w:line="240"/>
-              <w:ind w:right="0" w:left="0" w:firstLine="0"/>
-              <w:jc w:val="left"/>
-              <w:rPr>
-                <w:color w:val="auto"/>
-                <w:spacing w:val="0"/>
-                <w:position w:val="0"/>
-                <w:sz w:val="22"/>
-              </w:rPr>
-            </w:pPr>
-            <w:r>
-              <w:rPr>
-                <w:rFonts w:ascii="Arial" w:hAnsi="Arial" w:cs="Arial" w:eastAsia="Arial"/>
-                <w:color w:val="auto"/>
-                <w:spacing w:val="0"/>
-                <w:position w:val="0"/>
-                <w:sz w:val="22"/>
-                <w:shd w:fill="auto" w:val="clear"/>
-              </w:rPr>
-              <w:t xml:space="preserve">As an owner, I should be able to mark orders as resolved</w:t>
+            <w:tcW w:w="7230" w:type="dxa"/>
+            <w:tcBorders>
+              <w:top w:val="single" w:color="000000" w:sz="8"/>
+              <w:left w:val="single" w:color="000000" w:sz="8"/>
+              <w:bottom w:val="single" w:color="000000" w:sz="8"/>
+              <w:right w:val="single" w:color="000000" w:sz="8"/>
+            </w:tcBorders>
+            <w:shd w:color="000000" w:fill="auto" w:val="clear"/>
+            <w:tcMar>
+              <w:left w:w="100" w:type="dxa"/>
+              <w:right w:w="100" w:type="dxa"/>
+            </w:tcMar>
+            <w:vAlign w:val="top"/>
+          </w:tcPr>
+          <w:p>
+            <w:pPr>
+              <w:spacing w:before="0" w:after="0" w:line="240"/>
+              <w:ind w:right="0" w:left="0" w:firstLine="0"/>
+              <w:jc w:val="left"/>
+              <w:rPr>
+                <w:rFonts w:ascii="Arial" w:hAnsi="Arial" w:cs="Arial" w:eastAsia="Arial"/>
+                <w:color w:val="auto"/>
+                <w:spacing w:val="0"/>
+                <w:position w:val="0"/>
+                <w:sz w:val="22"/>
+                <w:shd w:fill="auto" w:val="clear"/>
+              </w:rPr>
+            </w:pPr>
+            <w:r>
+              <w:rPr>
+                <w:rFonts w:ascii="Arial" w:hAnsi="Arial" w:cs="Arial" w:eastAsia="Arial"/>
+                <w:color w:val="auto"/>
+                <w:spacing w:val="0"/>
+                <w:position w:val="0"/>
+                <w:sz w:val="22"/>
+                <w:shd w:fill="auto" w:val="clear"/>
+              </w:rPr>
+              <w:t xml:space="preserve">As an owner/art curator, I should be able to view existing orders.</w:t>
+            </w:r>
+          </w:p>
+          <w:p>
+            <w:pPr>
+              <w:spacing w:before="0" w:after="0" w:line="240"/>
+              <w:ind w:right="0" w:left="0" w:firstLine="0"/>
+              <w:jc w:val="left"/>
+              <w:rPr>
+                <w:color w:val="auto"/>
+                <w:spacing w:val="0"/>
+                <w:position w:val="0"/>
+                <w:sz w:val="22"/>
+              </w:rPr>
+            </w:pPr>
+            <w:r>
+              <w:rPr>
+                <w:rFonts w:ascii="Arial" w:hAnsi="Arial" w:cs="Arial" w:eastAsia="Arial"/>
+                <w:color w:val="auto"/>
+                <w:spacing w:val="0"/>
+                <w:position w:val="0"/>
+                <w:sz w:val="22"/>
+                <w:shd w:fill="auto" w:val="clear"/>
+              </w:rPr>
+              <w:t xml:space="preserve">As an owner/art curator, I should be able to mark orders as resolved</w:t>
+            </w:r>
+          </w:p>
+        </w:tc>
+      </w:tr>
+      <w:tr>
+        <w:trPr>
+          <w:trHeight w:val="270" w:hRule="auto"/>
+          <w:jc w:val="left"/>
+        </w:trPr>
+        <w:tc>
+          <w:tcPr>
+            <w:tcW w:w="2115" w:type="dxa"/>
+            <w:tcBorders>
+              <w:top w:val="single" w:color="000000" w:sz="8"/>
+              <w:left w:val="single" w:color="000000" w:sz="8"/>
+              <w:bottom w:val="single" w:color="000000" w:sz="8"/>
+              <w:right w:val="single" w:color="000000" w:sz="8"/>
+            </w:tcBorders>
+            <w:shd w:color="000000" w:fill="auto" w:val="clear"/>
+            <w:tcMar>
+              <w:left w:w="100" w:type="dxa"/>
+              <w:right w:w="100" w:type="dxa"/>
+            </w:tcMar>
+            <w:vAlign w:val="top"/>
+          </w:tcPr>
+          <w:p>
+            <w:pPr>
+              <w:spacing w:before="0" w:after="0" w:line="240"/>
+              <w:ind w:right="0" w:left="0" w:firstLine="0"/>
+              <w:jc w:val="left"/>
+              <w:rPr>
+                <w:color w:val="auto"/>
+                <w:spacing w:val="0"/>
+                <w:position w:val="0"/>
+                <w:sz w:val="22"/>
+              </w:rPr>
+            </w:pPr>
+            <w:r>
+              <w:rPr>
+                <w:rFonts w:ascii="Arial" w:hAnsi="Arial" w:cs="Arial" w:eastAsia="Arial"/>
+                <w:color w:val="auto"/>
+                <w:spacing w:val="0"/>
+                <w:position w:val="0"/>
+                <w:sz w:val="22"/>
+                <w:shd w:fill="auto" w:val="clear"/>
+              </w:rPr>
+              <w:t xml:space="preserve">About Us</w:t>
+            </w:r>
+          </w:p>
+        </w:tc>
+        <w:tc>
+          <w:tcPr>
+            <w:tcW w:w="7230" w:type="dxa"/>
+            <w:tcBorders>
+              <w:top w:val="single" w:color="000000" w:sz="8"/>
+              <w:left w:val="single" w:color="000000" w:sz="8"/>
+              <w:bottom w:val="single" w:color="000000" w:sz="8"/>
+              <w:right w:val="single" w:color="000000" w:sz="8"/>
+            </w:tcBorders>
+            <w:shd w:color="000000" w:fill="auto" w:val="clear"/>
+            <w:tcMar>
+              <w:left w:w="100" w:type="dxa"/>
+              <w:right w:w="100" w:type="dxa"/>
+            </w:tcMar>
+            <w:vAlign w:val="top"/>
+          </w:tcPr>
+          <w:p>
+            <w:pPr>
+              <w:spacing w:before="0" w:after="0" w:line="240"/>
+              <w:ind w:right="0" w:left="0" w:firstLine="0"/>
+              <w:jc w:val="left"/>
+              <w:rPr>
+                <w:color w:val="auto"/>
+                <w:spacing w:val="0"/>
+                <w:position w:val="0"/>
+                <w:sz w:val="22"/>
+                <w:shd w:fill="auto" w:val="clear"/>
+              </w:rPr>
+            </w:pPr>
+            <w:r>
+              <w:rPr>
+                <w:rFonts w:ascii="Arial" w:hAnsi="Arial" w:cs="Arial" w:eastAsia="Arial"/>
+                <w:color w:val="auto"/>
+                <w:spacing w:val="0"/>
+                <w:position w:val="0"/>
+                <w:sz w:val="22"/>
+                <w:shd w:fill="auto" w:val="clear"/>
+              </w:rPr>
+              <w:t xml:space="preserve">As a customer, I should be able to see the the sellers information</w:t>
             </w:r>
           </w:p>
         </w:tc>
@@ -1025,56 +1296,56 @@
                 <w:sz w:val="22"/>
                 <w:shd w:fill="auto" w:val="clear"/>
               </w:rPr>
-              <w:t xml:space="preserve">About Us</w:t>
-            </w:r>
-          </w:p>
-        </w:tc>
-        <w:tc>
-          <w:tcPr>
-            <w:tcW w:w="7245" w:type="dxa"/>
-            <w:tcBorders>
-              <w:top w:val="single" w:color="000000" w:sz="8"/>
-              <w:left w:val="single" w:color="000000" w:sz="8"/>
-              <w:bottom w:val="single" w:color="000000" w:sz="8"/>
-              <w:right w:val="single" w:color="000000" w:sz="8"/>
-            </w:tcBorders>
-            <w:shd w:color="000000" w:fill="auto" w:val="clear"/>
-            <w:tcMar>
-              <w:left w:w="100" w:type="dxa"/>
-              <w:right w:w="100" w:type="dxa"/>
-            </w:tcMar>
-            <w:vAlign w:val="top"/>
-          </w:tcPr>
-          <w:p>
-            <w:pPr>
-              <w:spacing w:before="0" w:after="0" w:line="240"/>
-              <w:ind w:right="0" w:left="0" w:firstLine="0"/>
-              <w:jc w:val="left"/>
-              <w:rPr>
-                <w:color w:val="auto"/>
-                <w:spacing w:val="0"/>
-                <w:position w:val="0"/>
-                <w:sz w:val="22"/>
-                <w:shd w:fill="auto" w:val="clear"/>
-              </w:rPr>
-            </w:pPr>
-            <w:r>
-              <w:rPr>
-                <w:rFonts w:ascii="Arial" w:hAnsi="Arial" w:cs="Arial" w:eastAsia="Arial"/>
-                <w:color w:val="auto"/>
-                <w:spacing w:val="0"/>
-                <w:position w:val="0"/>
-                <w:sz w:val="22"/>
-                <w:shd w:fill="auto" w:val="clear"/>
-              </w:rPr>
-              <w:t xml:space="preserve">As a customer, I should be able to see the marketplace information</w:t>
+              <w:t xml:space="preserve">Contact Us</w:t>
+            </w:r>
+          </w:p>
+        </w:tc>
+        <w:tc>
+          <w:tcPr>
+            <w:tcW w:w="7230" w:type="dxa"/>
+            <w:tcBorders>
+              <w:top w:val="single" w:color="000000" w:sz="8"/>
+              <w:left w:val="single" w:color="000000" w:sz="8"/>
+              <w:bottom w:val="single" w:color="000000" w:sz="8"/>
+              <w:right w:val="single" w:color="000000" w:sz="8"/>
+            </w:tcBorders>
+            <w:shd w:color="000000" w:fill="auto" w:val="clear"/>
+            <w:tcMar>
+              <w:left w:w="100" w:type="dxa"/>
+              <w:right w:w="100" w:type="dxa"/>
+            </w:tcMar>
+            <w:vAlign w:val="top"/>
+          </w:tcPr>
+          <w:p>
+            <w:pPr>
+              <w:spacing w:before="0" w:after="0" w:line="240"/>
+              <w:ind w:right="0" w:left="0" w:firstLine="0"/>
+              <w:jc w:val="left"/>
+              <w:rPr>
+                <w:color w:val="auto"/>
+                <w:spacing w:val="0"/>
+                <w:position w:val="0"/>
+                <w:sz w:val="22"/>
+                <w:shd w:fill="auto" w:val="clear"/>
+              </w:rPr>
+            </w:pPr>
+            <w:r>
+              <w:rPr>
+                <w:rFonts w:ascii="Arial" w:hAnsi="Arial" w:cs="Arial" w:eastAsia="Arial"/>
+                <w:color w:val="auto"/>
+                <w:spacing w:val="0"/>
+                <w:position w:val="0"/>
+                <w:sz w:val="22"/>
+                <w:shd w:fill="auto" w:val="clear"/>
+              </w:rPr>
+              <w:t xml:space="preserve">As a customer, I should be able to see the sellers location and  information</w:t>
             </w:r>
           </w:p>
         </w:tc>
       </w:tr>
       <w:tr>
         <w:trPr>
-          <w:trHeight w:val="1" w:hRule="atLeast"/>
+          <w:trHeight w:val="480" w:hRule="auto"/>
           <w:jc w:val="left"/>
         </w:trPr>
         <w:tc>
@@ -1099,65 +1370,46 @@
               <w:ind w:right="0" w:left="0" w:firstLine="0"/>
               <w:jc w:val="left"/>
               <w:rPr>
-                <w:color w:val="auto"/>
-                <w:spacing w:val="0"/>
-                <w:position w:val="0"/>
-                <w:sz w:val="22"/>
-              </w:rPr>
-            </w:pPr>
-            <w:r>
-              <w:rPr>
-                <w:rFonts w:ascii="Arial" w:hAnsi="Arial" w:cs="Arial" w:eastAsia="Arial"/>
-                <w:color w:val="auto"/>
-                <w:spacing w:val="0"/>
-                <w:position w:val="0"/>
-                <w:sz w:val="22"/>
-                <w:shd w:fill="auto" w:val="clear"/>
-              </w:rPr>
-              <w:t xml:space="preserve">Contact Us</w:t>
-            </w:r>
-          </w:p>
-        </w:tc>
-        <w:tc>
-          <w:tcPr>
-            <w:tcW w:w="7245" w:type="dxa"/>
-            <w:tcBorders>
-              <w:top w:val="single" w:color="000000" w:sz="8"/>
-              <w:left w:val="single" w:color="000000" w:sz="8"/>
-              <w:bottom w:val="single" w:color="000000" w:sz="8"/>
-              <w:right w:val="single" w:color="000000" w:sz="8"/>
-            </w:tcBorders>
-            <w:shd w:color="000000" w:fill="auto" w:val="clear"/>
-            <w:tcMar>
-              <w:left w:w="100" w:type="dxa"/>
-              <w:right w:w="100" w:type="dxa"/>
-            </w:tcMar>
-            <w:vAlign w:val="top"/>
-          </w:tcPr>
-          <w:p>
-            <w:pPr>
-              <w:spacing w:before="0" w:after="0" w:line="240"/>
-              <w:ind w:right="0" w:left="0" w:firstLine="0"/>
-              <w:jc w:val="left"/>
-              <w:rPr>
-                <w:color w:val="auto"/>
-                <w:spacing w:val="0"/>
-                <w:position w:val="0"/>
-                <w:sz w:val="22"/>
-                <w:shd w:fill="auto" w:val="clear"/>
-              </w:rPr>
-            </w:pPr>
-            <w:r>
-              <w:rPr>
-                <w:rFonts w:ascii="Arial" w:hAnsi="Arial" w:cs="Arial" w:eastAsia="Arial"/>
-                <w:color w:val="auto"/>
-                <w:spacing w:val="0"/>
-                <w:position w:val="0"/>
-                <w:sz w:val="22"/>
-                <w:shd w:fill="auto" w:val="clear"/>
-              </w:rPr>
-              <w:t xml:space="preserve">As a customer, I should be able to see the restaurant’s location information and direction </w:t>
-            </w:r>
+                <w:rFonts w:ascii="Calibri" w:hAnsi="Calibri" w:cs="Calibri" w:eastAsia="Calibri"/>
+                <w:color w:val="auto"/>
+                <w:spacing w:val="0"/>
+                <w:position w:val="0"/>
+                <w:sz w:val="22"/>
+                <w:shd w:fill="auto" w:val="clear"/>
+              </w:rPr>
+            </w:pPr>
+          </w:p>
+        </w:tc>
+        <w:tc>
+          <w:tcPr>
+            <w:tcW w:w="7230" w:type="dxa"/>
+            <w:tcBorders>
+              <w:top w:val="single" w:color="000000" w:sz="8"/>
+              <w:left w:val="single" w:color="000000" w:sz="8"/>
+              <w:bottom w:val="single" w:color="000000" w:sz="8"/>
+              <w:right w:val="single" w:color="000000" w:sz="8"/>
+            </w:tcBorders>
+            <w:shd w:color="000000" w:fill="auto" w:val="clear"/>
+            <w:tcMar>
+              <w:left w:w="100" w:type="dxa"/>
+              <w:right w:w="100" w:type="dxa"/>
+            </w:tcMar>
+            <w:vAlign w:val="top"/>
+          </w:tcPr>
+          <w:p>
+            <w:pPr>
+              <w:spacing w:before="0" w:after="0" w:line="240"/>
+              <w:ind w:right="0" w:left="0" w:firstLine="0"/>
+              <w:jc w:val="left"/>
+              <w:rPr>
+                <w:rFonts w:ascii="Calibri" w:hAnsi="Calibri" w:cs="Calibri" w:eastAsia="Calibri"/>
+                <w:color w:val="auto"/>
+                <w:spacing w:val="0"/>
+                <w:position w:val="0"/>
+                <w:sz w:val="22"/>
+                <w:shd w:fill="auto" w:val="clear"/>
+              </w:rPr>
+            </w:pPr>
           </w:p>
         </w:tc>
       </w:tr>

</xml_diff>